<commit_message>
Resolve conflict: keep my version of cnw12.docx
</commit_message>
<xml_diff>
--- a/PHT/chuong12/cnw12.docx
+++ b/PHT/chuong12/cnw12.docx
@@ -35,6 +35,9 @@
         <w:jc w:val="center"/>
       </w:pPr>
       <w:r>
+        <w:rPr>
+          <w:noProof/>
+        </w:rPr>
         <w:drawing>
           <wp:inline distT="0" distB="0" distL="0" distR="0" wp14:anchorId="7DD0BB26" wp14:editId="06274A0C">
             <wp:extent cx="5943600" cy="3343910"/>
@@ -257,6 +260,7 @@
         <w:rPr>
           <w:b/>
           <w:bCs/>
+          <w:noProof/>
         </w:rPr>
         <w:drawing>
           <wp:inline distT="0" distB="0" distL="0" distR="0" wp14:anchorId="434F8A5C" wp14:editId="4445097C">
@@ -303,6 +307,25 @@
           <w:bCs/>
         </w:rPr>
       </w:pPr>
+    </w:p>
+    <w:p>
+      <w:pPr>
+        <w:jc w:val="both"/>
+        <w:rPr>
+          <w:b/>
+          <w:bCs/>
+        </w:rPr>
+      </w:pPr>
+      <w:r>
+        <w:rPr>
+          <w:b/>
+          <w:bCs/>
+        </w:rPr>
+        <w:t xml:space="preserve">Câu hỏi phản biện: </w:t>
+      </w:r>
+      <w:r>
+        <w:t>Vì sao ngôn ngữ PHP phải chạy thông qua server như Apache mà không thể chạy dòng lệnh thông thường như các ngôn ngữ lập trình khác?</w:t>
+      </w:r>
     </w:p>
     <w:sectPr>
       <w:pgSz w:w="12240" w:h="15840"/>
@@ -714,6 +737,7 @@
   <w:style w:type="paragraph" w:default="1" w:styleId="Normal">
     <w:name w:val="Normal"/>
     <w:qFormat/>
+    <w:rsid w:val="00DB1D6B"/>
   </w:style>
   <w:style w:type="paragraph" w:styleId="Heading1">
     <w:name w:val="heading 1"/>
@@ -917,6 +941,7 @@
   <w:style w:type="character" w:default="1" w:styleId="DefaultParagraphFont">
     <w:name w:val="Default Paragraph Font"/>
     <w:uiPriority w:val="1"/>
+    <w:semiHidden/>
     <w:unhideWhenUsed/>
   </w:style>
   <w:style w:type="table" w:default="1" w:styleId="TableNormal">

</xml_diff>